<commit_message>
updated adoption form to have qr code
</commit_message>
<xml_diff>
--- a/Pet_Adoption_Application.docx
+++ b/Pet_Adoption_Application.docx
@@ -5,74 +5,175 @@
     <w:p>
       <w:pPr>
         <w:jc w:val="center"/>
-        <w:rPr>
-          <w:sz w:val="28"/>
-        </w:rPr>
       </w:pPr>
-      <w:r>
-        <w:rPr>
-          <w:sz w:val="28"/>
-        </w:rPr>
-        <w:t>Puppy Adoption Application</w:t>
-      </w:r>
-    </w:p>
-    <w:p>
-      <w:pPr>
-        <w:jc w:val="center"/>
-      </w:pPr>
-      <w:r>
-        <w:rPr>
-          <w:sz w:val="28"/>
-        </w:rPr>
-        <w:t>www.broadacresfarm.com</w:t>
-      </w:r>
-    </w:p>
-    <w:p>
-      <w:pPr>
-        <w:jc w:val="center"/>
-        <w:rPr>
-          <w:sz w:val="28"/>
-        </w:rPr>
-      </w:pPr>
-      <w:r>
-        <w:rPr>
-          <w:sz w:val="28"/>
-        </w:rPr>
-        <w:tab/>
-      </w:r>
-    </w:p>
-    <w:p/>
-    <w:p>
-      <w:r>
-        <w:t>Broad Acres Farm</w:t>
-      </w:r>
-      <w:r>
-        <w:t xml:space="preserve"> – 27929 NE 100</w:t>
-      </w:r>
-      <w:r>
-        <w:rPr>
-          <w:vertAlign w:val="superscript"/>
-        </w:rPr>
-        <w:t>th</w:t>
-      </w:r>
-      <w:r>
-        <w:t xml:space="preserve"> St, Carnation WA</w:t>
-      </w:r>
-    </w:p>
-    <w:p>
-      <w:hyperlink r:id="rId4" w:history="1">
-        <w:r>
-          <w:rPr>
-            <w:rStyle w:val="Hyperlink"/>
-          </w:rPr>
-          <w:t>broadacresfarm@gmail.com</w:t>
-        </w:r>
-      </w:hyperlink>
-      <w:r>
-        <w:t xml:space="preserve"> phone: 206-366-5449</w:t>
-      </w:r>
-    </w:p>
-    <w:p/>
+    </w:p>
+    <w:tbl>
+      <w:tblPr>
+        <w:tblStyle w:val="TableGrid"/>
+        <w:tblW w:w="0" w:type="auto"/>
+        <w:tblBorders>
+          <w:top w:val="none" w:sz="0" w:space="0" w:color="auto"/>
+          <w:left w:val="none" w:sz="0" w:space="0" w:color="auto"/>
+          <w:bottom w:val="none" w:sz="0" w:space="0" w:color="auto"/>
+          <w:right w:val="none" w:sz="0" w:space="0" w:color="auto"/>
+          <w:insideH w:val="none" w:sz="0" w:space="0" w:color="auto"/>
+          <w:insideV w:val="none" w:sz="0" w:space="0" w:color="auto"/>
+        </w:tblBorders>
+        <w:tblLook w:val="04A0" w:firstRow="1" w:lastRow="0" w:firstColumn="1" w:lastColumn="0" w:noHBand="0" w:noVBand="1"/>
+      </w:tblPr>
+      <w:tblGrid>
+        <w:gridCol w:w="4697"/>
+        <w:gridCol w:w="4663"/>
+      </w:tblGrid>
+      <w:tr>
+        <w:tc>
+          <w:tcPr>
+            <w:tcW w:w="4788" w:type="dxa"/>
+          </w:tcPr>
+          <w:p>
+            <w:pPr>
+              <w:jc w:val="center"/>
+              <w:rPr>
+                <w:sz w:val="28"/>
+              </w:rPr>
+            </w:pPr>
+            <w:r>
+              <w:rPr>
+                <w:sz w:val="28"/>
+              </w:rPr>
+              <w:t>Puppy Adoption Application</w:t>
+            </w:r>
+          </w:p>
+          <w:p>
+            <w:pPr>
+              <w:jc w:val="center"/>
+              <w:rPr>
+                <w:sz w:val="28"/>
+              </w:rPr>
+            </w:pPr>
+            <w:hyperlink r:id="rId4" w:history="1">
+              <w:r>
+                <w:rPr>
+                  <w:rStyle w:val="Hyperlink"/>
+                  <w:sz w:val="28"/>
+                </w:rPr>
+                <w:t>www.broadacresfarm.com</w:t>
+              </w:r>
+            </w:hyperlink>
+          </w:p>
+          <w:p>
+            <w:pPr>
+              <w:jc w:val="center"/>
+            </w:pPr>
+            <w:r>
+              <w:t xml:space="preserve">Broad Acres Farm </w:t>
+            </w:r>
+          </w:p>
+          <w:p>
+            <w:pPr>
+              <w:jc w:val="center"/>
+            </w:pPr>
+            <w:r>
+              <w:t>27929 NE 100</w:t>
+            </w:r>
+            <w:r>
+              <w:rPr>
+                <w:vertAlign w:val="superscript"/>
+              </w:rPr>
+              <w:t>th</w:t>
+            </w:r>
+            <w:r>
+              <w:t xml:space="preserve"> St, Carnation WA</w:t>
+            </w:r>
+          </w:p>
+          <w:p>
+            <w:pPr>
+              <w:jc w:val="center"/>
+            </w:pPr>
+            <w:hyperlink r:id="rId5" w:history="1">
+              <w:r>
+                <w:rPr>
+                  <w:rStyle w:val="Hyperlink"/>
+                </w:rPr>
+                <w:t>broadacresfarm@gmail.com</w:t>
+              </w:r>
+            </w:hyperlink>
+            <w:r>
+              <w:t xml:space="preserve"> </w:t>
+            </w:r>
+          </w:p>
+          <w:p>
+            <w:pPr>
+              <w:jc w:val="center"/>
+            </w:pPr>
+            <w:r>
+              <w:t>phone: 206-366-5449</w:t>
+            </w:r>
+          </w:p>
+          <w:p>
+            <w:pPr>
+              <w:jc w:val="center"/>
+            </w:pPr>
+          </w:p>
+        </w:tc>
+        <w:tc>
+          <w:tcPr>
+            <w:tcW w:w="4788" w:type="dxa"/>
+          </w:tcPr>
+          <w:p>
+            <w:pPr>
+              <w:jc w:val="center"/>
+            </w:pPr>
+            <w:r>
+              <w:rPr>
+                <w:noProof/>
+              </w:rPr>
+              <w:drawing>
+                <wp:inline distT="0" distB="0" distL="0" distR="0" wp14:anchorId="0980F237" wp14:editId="3B208D8F">
+                  <wp:extent cx="1559239" cy="1521460"/>
+                  <wp:effectExtent l="0" t="0" r="0" b="0"/>
+                  <wp:docPr id="1" name="Picture 1"/>
+                  <wp:cNvGraphicFramePr>
+                    <a:graphicFrameLocks xmlns:a="http://schemas.openxmlformats.org/drawingml/2006/main" noChangeAspect="1"/>
+                  </wp:cNvGraphicFramePr>
+                  <a:graphic xmlns:a="http://schemas.openxmlformats.org/drawingml/2006/main">
+                    <a:graphicData uri="http://schemas.openxmlformats.org/drawingml/2006/picture">
+                      <pic:pic xmlns:pic="http://schemas.openxmlformats.org/drawingml/2006/picture">
+                        <pic:nvPicPr>
+                          <pic:cNvPr id="1" name="Screen Shot 2024-09-05 at 10.19.01 AM.png"/>
+                          <pic:cNvPicPr/>
+                        </pic:nvPicPr>
+                        <pic:blipFill>
+                          <a:blip r:embed="rId6" cstate="print">
+                            <a:extLst>
+                              <a:ext uri="{28A0092B-C50C-407E-A947-70E740481C1C}">
+                                <a14:useLocalDpi xmlns:a14="http://schemas.microsoft.com/office/drawing/2010/main" val="0"/>
+                              </a:ext>
+                            </a:extLst>
+                          </a:blip>
+                          <a:stretch>
+                            <a:fillRect/>
+                          </a:stretch>
+                        </pic:blipFill>
+                        <pic:spPr>
+                          <a:xfrm>
+                            <a:off x="0" y="0"/>
+                            <a:ext cx="1588742" cy="1550248"/>
+                          </a:xfrm>
+                          <a:prstGeom prst="rect">
+                            <a:avLst/>
+                          </a:prstGeom>
+                        </pic:spPr>
+                      </pic:pic>
+                    </a:graphicData>
+                  </a:graphic>
+                </wp:inline>
+              </w:drawing>
+            </w:r>
+          </w:p>
+        </w:tc>
+      </w:tr>
+    </w:tbl>
     <w:p/>
     <w:p>
       <w:r>
@@ -131,106 +232,106 @@
         <w:tab/>
         <w:t>____________________________________</w:t>
       </w:r>
-    </w:p>
-    <w:p>
-      <w:r>
-        <w:tab/>
-      </w:r>
-      <w:r>
-        <w:tab/>
-        <w:t>____________________________________</w:t>
-      </w:r>
-    </w:p>
-    <w:p/>
-    <w:p>
-      <w:r>
-        <w:t>Phone:</w:t>
-      </w:r>
-      <w:r>
-        <w:tab/>
-      </w:r>
-      <w:r>
-        <w:tab/>
-        <w:t>_____________________</w:t>
-      </w:r>
-      <w:r>
-        <w:tab/>
-      </w:r>
-      <w:r>
-        <w:t>Cell Phone:</w:t>
-      </w:r>
-      <w:r>
-        <w:tab/>
-        <w:t>_____________________</w:t>
-      </w:r>
-    </w:p>
-    <w:p>
-      <w:r>
-        <w:t>Email:</w:t>
-      </w:r>
-      <w:r>
-        <w:tab/>
-      </w:r>
-      <w:r>
-        <w:tab/>
-        <w:t>____________________</w:t>
-      </w:r>
-      <w:r>
-        <w:t>______</w:t>
-      </w:r>
-      <w:r>
-        <w:t>_</w:t>
-      </w:r>
-    </w:p>
-    <w:p>
-      <w:r>
-        <w:t>Driver’s License number:</w:t>
-      </w:r>
-      <w:r>
-        <w:tab/>
-        <w:t>_____________________</w:t>
-      </w:r>
-      <w:r>
-        <w:tab/>
-        <w:t>State:</w:t>
-      </w:r>
-      <w:r>
-        <w:tab/>
-        <w:t>________</w:t>
-      </w:r>
-    </w:p>
-    <w:p/>
-    <w:p>
-      <w:r>
-        <w:t>Do you rent or own:</w:t>
-      </w:r>
-      <w:r>
-        <w:tab/>
-        <w:t>________________________</w:t>
-      </w:r>
-    </w:p>
-    <w:p>
-      <w:r>
-        <w:t>Landlord’s name:</w:t>
-      </w:r>
-      <w:r>
-        <w:t xml:space="preserve"> </w:t>
-      </w:r>
-      <w:r>
-        <w:t>First:____________________</w:t>
-      </w:r>
-      <w:r>
-        <w:tab/>
-        <w:t>Last</w:t>
-      </w:r>
-      <w:r>
-        <w:tab/>
-        <w:t>:____________________</w:t>
-      </w:r>
-    </w:p>
-    <w:p>
       <w:bookmarkStart w:id="0" w:name="_GoBack"/>
       <w:bookmarkEnd w:id="0"/>
+    </w:p>
+    <w:p>
+      <w:r>
+        <w:tab/>
+      </w:r>
+      <w:r>
+        <w:tab/>
+        <w:t>____________________________________</w:t>
+      </w:r>
+    </w:p>
+    <w:p/>
+    <w:p>
+      <w:r>
+        <w:t>Phone:</w:t>
+      </w:r>
+      <w:r>
+        <w:tab/>
+      </w:r>
+      <w:r>
+        <w:tab/>
+        <w:t>_____________________</w:t>
+      </w:r>
+      <w:r>
+        <w:tab/>
+      </w:r>
+      <w:r>
+        <w:t>Cell Phone:</w:t>
+      </w:r>
+      <w:r>
+        <w:tab/>
+        <w:t>_____________________</w:t>
+      </w:r>
+    </w:p>
+    <w:p>
+      <w:r>
+        <w:t>Email:</w:t>
+      </w:r>
+      <w:r>
+        <w:tab/>
+      </w:r>
+      <w:r>
+        <w:tab/>
+        <w:t>____________________</w:t>
+      </w:r>
+      <w:r>
+        <w:t>______</w:t>
+      </w:r>
+      <w:r>
+        <w:t>_</w:t>
+      </w:r>
+    </w:p>
+    <w:p>
+      <w:r>
+        <w:t>Driver’s License number:</w:t>
+      </w:r>
+      <w:r>
+        <w:tab/>
+        <w:t>_____________________</w:t>
+      </w:r>
+      <w:r>
+        <w:tab/>
+        <w:t>State:</w:t>
+      </w:r>
+      <w:r>
+        <w:tab/>
+        <w:t>________</w:t>
+      </w:r>
+    </w:p>
+    <w:p/>
+    <w:p>
+      <w:r>
+        <w:t>Do you rent or own:</w:t>
+      </w:r>
+      <w:r>
+        <w:tab/>
+        <w:t>________________________</w:t>
+      </w:r>
+    </w:p>
+    <w:p>
+      <w:r>
+        <w:t>Landlord’s name:</w:t>
+      </w:r>
+      <w:r>
+        <w:t xml:space="preserve"> </w:t>
+      </w:r>
+      <w:r>
+        <w:t>First:____________________</w:t>
+      </w:r>
+      <w:r>
+        <w:tab/>
+        <w:t>Last</w:t>
+      </w:r>
+      <w:r>
+        <w:tab/>
+        <w:t>:____________________</w:t>
+      </w:r>
+    </w:p>
+    <w:p>
       <w:r>
         <w:t>Landlord’s phone:</w:t>
       </w:r>
@@ -891,6 +992,22 @@
       <w:shd w:val="clear" w:color="auto" w:fill="E1DFDD"/>
     </w:rPr>
   </w:style>
+  <w:style w:type="table" w:styleId="TableGrid">
+    <w:name w:val="Table Grid"/>
+    <w:basedOn w:val="TableNormal"/>
+    <w:uiPriority w:val="39"/>
+    <w:rsid w:val="00FE0C45"/>
+    <w:tblPr>
+      <w:tblBorders>
+        <w:top w:val="single" w:sz="4" w:space="0" w:color="auto"/>
+        <w:left w:val="single" w:sz="4" w:space="0" w:color="auto"/>
+        <w:bottom w:val="single" w:sz="4" w:space="0" w:color="auto"/>
+        <w:right w:val="single" w:sz="4" w:space="0" w:color="auto"/>
+        <w:insideH w:val="single" w:sz="4" w:space="0" w:color="auto"/>
+        <w:insideV w:val="single" w:sz="4" w:space="0" w:color="auto"/>
+      </w:tblBorders>
+    </w:tblPr>
+  </w:style>
 </w:styles>
 </file>
 

</xml_diff>